<commit_message>
Completed home page + brands page + product page
TODO:
- thumbnail for product images slideshow
- cart
- quantity counter
</commit_message>
<xml_diff>
--- a/Notes.docx
+++ b/Notes.docx
@@ -248,6 +248,7 @@
         <w:tc>
           <w:tcPr>
             <w:tcW w:w="1671" w:type="dxa"/>
+            <w:shd w:val="clear" w:color="auto" w:fill="FF0000"/>
           </w:tcPr>
           <w:p>
             <w:pPr>
@@ -317,6 +318,7 @@
         <w:tc>
           <w:tcPr>
             <w:tcW w:w="1671" w:type="dxa"/>
+            <w:shd w:val="clear" w:color="auto" w:fill="FF0000"/>
           </w:tcPr>
           <w:p>
             <w:pPr>
@@ -386,6 +388,7 @@
         <w:tc>
           <w:tcPr>
             <w:tcW w:w="1671" w:type="dxa"/>
+            <w:shd w:val="clear" w:color="auto" w:fill="70AD47" w:themeFill="accent6"/>
           </w:tcPr>
           <w:p>
             <w:pPr>
@@ -455,6 +458,7 @@
         <w:tc>
           <w:tcPr>
             <w:tcW w:w="1671" w:type="dxa"/>
+            <w:shd w:val="clear" w:color="auto" w:fill="70AD47" w:themeFill="accent6"/>
           </w:tcPr>
           <w:p>
             <w:pPr>
@@ -560,6 +564,7 @@
         <w:tc>
           <w:tcPr>
             <w:tcW w:w="1671" w:type="dxa"/>
+            <w:shd w:val="clear" w:color="auto" w:fill="70AD47" w:themeFill="accent6"/>
           </w:tcPr>
           <w:p>
             <w:pPr>
@@ -647,6 +652,7 @@
         <w:tc>
           <w:tcPr>
             <w:tcW w:w="1671" w:type="dxa"/>
+            <w:shd w:val="clear" w:color="auto" w:fill="70AD47" w:themeFill="accent6"/>
           </w:tcPr>
           <w:p>
             <w:pPr>
@@ -716,6 +722,7 @@
         <w:tc>
           <w:tcPr>
             <w:tcW w:w="1671" w:type="dxa"/>
+            <w:shd w:val="clear" w:color="auto" w:fill="70AD47" w:themeFill="accent6"/>
           </w:tcPr>
           <w:p>
             <w:pPr>
@@ -840,6 +847,7 @@
         <w:tc>
           <w:tcPr>
             <w:tcW w:w="1671" w:type="dxa"/>
+            <w:shd w:val="clear" w:color="auto" w:fill="70AD47" w:themeFill="accent6"/>
           </w:tcPr>
           <w:p>
             <w:pPr>
@@ -909,6 +917,7 @@
         <w:tc>
           <w:tcPr>
             <w:tcW w:w="1671" w:type="dxa"/>
+            <w:shd w:val="clear" w:color="auto" w:fill="70AD47" w:themeFill="accent6"/>
           </w:tcPr>
           <w:p>
             <w:pPr>
@@ -978,6 +987,7 @@
         <w:tc>
           <w:tcPr>
             <w:tcW w:w="1671" w:type="dxa"/>
+            <w:shd w:val="clear" w:color="auto" w:fill="70AD47" w:themeFill="accent6"/>
           </w:tcPr>
           <w:p>
             <w:pPr>
@@ -1047,6 +1057,7 @@
         <w:tc>
           <w:tcPr>
             <w:tcW w:w="1671" w:type="dxa"/>
+            <w:shd w:val="clear" w:color="auto" w:fill="70AD47" w:themeFill="accent6"/>
           </w:tcPr>
           <w:p>
             <w:pPr>
@@ -1188,35 +1199,7 @@
             <w:rStyle w:val="Hyperlink"/>
             <w:lang w:val="en-US"/>
           </w:rPr>
-          <w:t>https://a</w:t>
-        </w:r>
-        <w:r>
-          <w:rPr>
-            <w:rStyle w:val="Hyperlink"/>
-            <w:lang w:val="en-US"/>
-          </w:rPr>
-          <w:t>p</w:t>
-        </w:r>
-        <w:r>
-          <w:rPr>
-            <w:rStyle w:val="Hyperlink"/>
-            <w:lang w:val="en-US"/>
-          </w:rPr>
-          <w:t>i.eezee.sg/image/resize?height=385&amp;width=984&amp;url=https://storage.googleapis.com/eezee-banner-images/4lIFL</w:t>
-        </w:r>
-        <w:r>
-          <w:rPr>
-            <w:rStyle w:val="Hyperlink"/>
-            <w:lang w:val="en-US"/>
-          </w:rPr>
-          <w:t>b</w:t>
-        </w:r>
-        <w:r>
-          <w:rPr>
-            <w:rStyle w:val="Hyperlink"/>
-            <w:lang w:val="en-US"/>
-          </w:rPr>
-          <w:t>oZl0EEIGm1t3W25m.jpg&amp;resizeStrategy=cover</w:t>
+          <w:t>https://api.eezee.sg/image/resize?height=385&amp;width=984&amp;url=https://storage.googleapis.com/eezee-banner-images/4lIFLboZl0EEIGm1t3W25m.jpg&amp;resizeStrategy=cover</w:t>
         </w:r>
       </w:hyperlink>
     </w:p>
@@ -1260,21 +1243,7 @@
             <w:rStyle w:val="Hyperlink"/>
             <w:lang w:val="en-US"/>
           </w:rPr>
-          <w:t>https://storage.googleapis.com/imgez/</w:t>
-        </w:r>
-        <w:r>
-          <w:rPr>
-            <w:rStyle w:val="Hyperlink"/>
-            <w:lang w:val="en-US"/>
-          </w:rPr>
-          <w:t>e</w:t>
-        </w:r>
-        <w:r>
-          <w:rPr>
-            <w:rStyle w:val="Hyperlink"/>
-            <w:lang w:val="en-US"/>
-          </w:rPr>
-          <w:t>ezee-logos/logo-on-white-nopadding.svg</w:t>
+          <w:t>https://storage.googleapis.com/imgez/eezee-logos/logo-on-white-nopadding.svg</w:t>
         </w:r>
       </w:hyperlink>
     </w:p>
@@ -1284,6 +1253,529 @@
           <w:lang w:val="en-US"/>
         </w:rPr>
       </w:pPr>
+      <w:r>
+        <w:rPr>
+          <w:lang w:val="en-US"/>
+        </w:rPr>
+        <w:br w:type="page"/>
+      </w:r>
+    </w:p>
+    <w:p>
+      <w:pPr>
+        <w:spacing w:after="0"/>
+        <w:rPr>
+          <w:b/>
+          <w:bCs/>
+          <w:lang w:val="en-US"/>
+        </w:rPr>
+      </w:pPr>
+      <w:proofErr w:type="spellStart"/>
+      <w:r>
+        <w:rPr>
+          <w:b/>
+          <w:bCs/>
+          <w:lang w:val="en-US"/>
+        </w:rPr>
+        <w:lastRenderedPageBreak/>
+        <w:t>Brands.json</w:t>
+      </w:r>
+      <w:proofErr w:type="spellEnd"/>
+    </w:p>
+    <w:p>
+      <w:pPr>
+        <w:pStyle w:val="ListParagraph"/>
+        <w:numPr>
+          <w:ilvl w:val="0"/>
+          <w:numId w:val="3"/>
+        </w:numPr>
+        <w:rPr>
+          <w:lang w:val="en-US"/>
+        </w:rPr>
+      </w:pPr>
+      <w:r>
+        <w:rPr>
+          <w:lang w:val="en-US"/>
+        </w:rPr>
+        <w:t>id</w:t>
+      </w:r>
+    </w:p>
+    <w:p>
+      <w:pPr>
+        <w:pStyle w:val="ListParagraph"/>
+        <w:numPr>
+          <w:ilvl w:val="0"/>
+          <w:numId w:val="3"/>
+        </w:numPr>
+        <w:rPr>
+          <w:lang w:val="en-US"/>
+        </w:rPr>
+      </w:pPr>
+      <w:r>
+        <w:rPr>
+          <w:lang w:val="en-US"/>
+        </w:rPr>
+        <w:t>name</w:t>
+      </w:r>
+    </w:p>
+    <w:p>
+      <w:pPr>
+        <w:pStyle w:val="ListParagraph"/>
+        <w:numPr>
+          <w:ilvl w:val="0"/>
+          <w:numId w:val="3"/>
+        </w:numPr>
+        <w:rPr>
+          <w:lang w:val="en-US"/>
+        </w:rPr>
+      </w:pPr>
+      <w:proofErr w:type="spellStart"/>
+      <w:r>
+        <w:rPr>
+          <w:lang w:val="en-US"/>
+        </w:rPr>
+        <w:t>productCount</w:t>
+      </w:r>
+      <w:proofErr w:type="spellEnd"/>
+    </w:p>
+    <w:p>
+      <w:pPr>
+        <w:pStyle w:val="ListParagraph"/>
+        <w:numPr>
+          <w:ilvl w:val="0"/>
+          <w:numId w:val="3"/>
+        </w:numPr>
+        <w:rPr>
+          <w:lang w:val="en-US"/>
+        </w:rPr>
+      </w:pPr>
+      <w:r>
+        <w:rPr>
+          <w:lang w:val="en-US"/>
+        </w:rPr>
+        <w:t>featured</w:t>
+      </w:r>
+    </w:p>
+    <w:p>
+      <w:pPr>
+        <w:pStyle w:val="ListParagraph"/>
+        <w:numPr>
+          <w:ilvl w:val="0"/>
+          <w:numId w:val="3"/>
+        </w:numPr>
+        <w:rPr>
+          <w:lang w:val="en-US"/>
+        </w:rPr>
+      </w:pPr>
+      <w:r>
+        <w:rPr>
+          <w:lang w:val="en-US"/>
+        </w:rPr>
+        <w:t>image: {</w:t>
+      </w:r>
+      <w:r>
+        <w:rPr>
+          <w:lang w:val="en-US"/>
+        </w:rPr>
+        <w:t xml:space="preserve"> </w:t>
+      </w:r>
+      <w:proofErr w:type="spellStart"/>
+      <w:r>
+        <w:rPr>
+          <w:lang w:val="en-US"/>
+        </w:rPr>
+        <w:t>url</w:t>
+      </w:r>
+      <w:proofErr w:type="spellEnd"/>
+      <w:r>
+        <w:rPr>
+          <w:lang w:val="en-US"/>
+        </w:rPr>
+        <w:t xml:space="preserve"> </w:t>
+      </w:r>
+      <w:r>
+        <w:rPr>
+          <w:lang w:val="en-US"/>
+        </w:rPr>
+        <w:t>}</w:t>
+      </w:r>
+    </w:p>
+    <w:p>
+      <w:pPr>
+        <w:spacing w:after="0"/>
+        <w:rPr>
+          <w:b/>
+          <w:bCs/>
+          <w:lang w:val="en-US"/>
+        </w:rPr>
+      </w:pPr>
+      <w:proofErr w:type="spellStart"/>
+      <w:r>
+        <w:rPr>
+          <w:b/>
+          <w:bCs/>
+          <w:lang w:val="en-US"/>
+        </w:rPr>
+        <w:t>Products.json</w:t>
+      </w:r>
+      <w:proofErr w:type="spellEnd"/>
+    </w:p>
+    <w:p>
+      <w:pPr>
+        <w:pStyle w:val="ListParagraph"/>
+        <w:numPr>
+          <w:ilvl w:val="0"/>
+          <w:numId w:val="4"/>
+        </w:numPr>
+        <w:rPr>
+          <w:lang w:val="en-US"/>
+        </w:rPr>
+      </w:pPr>
+      <w:r>
+        <w:rPr>
+          <w:lang w:val="en-US"/>
+        </w:rPr>
+        <w:t>id</w:t>
+      </w:r>
+    </w:p>
+    <w:p>
+      <w:pPr>
+        <w:pStyle w:val="ListParagraph"/>
+        <w:numPr>
+          <w:ilvl w:val="0"/>
+          <w:numId w:val="4"/>
+        </w:numPr>
+        <w:rPr>
+          <w:lang w:val="en-US"/>
+        </w:rPr>
+      </w:pPr>
+      <w:r>
+        <w:rPr>
+          <w:lang w:val="en-US"/>
+        </w:rPr>
+        <w:t xml:space="preserve">images: [{ </w:t>
+      </w:r>
+      <w:proofErr w:type="spellStart"/>
+      <w:r>
+        <w:rPr>
+          <w:lang w:val="en-US"/>
+        </w:rPr>
+        <w:t>url</w:t>
+      </w:r>
+      <w:proofErr w:type="spellEnd"/>
+      <w:r>
+        <w:rPr>
+          <w:lang w:val="en-US"/>
+        </w:rPr>
+        <w:t xml:space="preserve"> }]</w:t>
+      </w:r>
+    </w:p>
+    <w:p>
+      <w:pPr>
+        <w:pStyle w:val="ListParagraph"/>
+        <w:numPr>
+          <w:ilvl w:val="0"/>
+          <w:numId w:val="4"/>
+        </w:numPr>
+        <w:rPr>
+          <w:lang w:val="en-US"/>
+        </w:rPr>
+      </w:pPr>
+      <w:r>
+        <w:rPr>
+          <w:lang w:val="en-US"/>
+        </w:rPr>
+        <w:t>title</w:t>
+      </w:r>
+    </w:p>
+    <w:p>
+      <w:pPr>
+        <w:pStyle w:val="ListParagraph"/>
+        <w:numPr>
+          <w:ilvl w:val="0"/>
+          <w:numId w:val="4"/>
+        </w:numPr>
+        <w:rPr>
+          <w:lang w:val="en-US"/>
+        </w:rPr>
+      </w:pPr>
+      <w:proofErr w:type="spellStart"/>
+      <w:r>
+        <w:rPr>
+          <w:lang w:val="en-US"/>
+        </w:rPr>
+        <w:t>uniqTitle</w:t>
+      </w:r>
+      <w:proofErr w:type="spellEnd"/>
+    </w:p>
+    <w:p>
+      <w:pPr>
+        <w:pStyle w:val="ListParagraph"/>
+        <w:numPr>
+          <w:ilvl w:val="0"/>
+          <w:numId w:val="4"/>
+        </w:numPr>
+        <w:rPr>
+          <w:lang w:val="en-US"/>
+        </w:rPr>
+      </w:pPr>
+      <w:proofErr w:type="spellStart"/>
+      <w:r>
+        <w:rPr>
+          <w:lang w:val="en-US"/>
+        </w:rPr>
+        <w:t>descriptionHtml</w:t>
+      </w:r>
+      <w:proofErr w:type="spellEnd"/>
+    </w:p>
+    <w:p>
+      <w:pPr>
+        <w:pStyle w:val="ListParagraph"/>
+        <w:numPr>
+          <w:ilvl w:val="0"/>
+          <w:numId w:val="4"/>
+        </w:numPr>
+        <w:rPr>
+          <w:lang w:val="en-US"/>
+        </w:rPr>
+      </w:pPr>
+      <w:r>
+        <w:rPr>
+          <w:lang w:val="en-US"/>
+        </w:rPr>
+        <w:t>metadata: {</w:t>
+      </w:r>
+      <w:proofErr w:type="spellStart"/>
+      <w:r>
+        <w:rPr>
+          <w:lang w:val="en-US"/>
+        </w:rPr>
+        <w:t>brandImage</w:t>
+      </w:r>
+      <w:proofErr w:type="spellEnd"/>
+      <w:r>
+        <w:rPr>
+          <w:lang w:val="en-US"/>
+        </w:rPr>
+        <w:t>,</w:t>
+      </w:r>
+      <w:r>
+        <w:rPr>
+          <w:lang w:val="en-US"/>
+        </w:rPr>
+        <w:t xml:space="preserve"> brand,</w:t>
+      </w:r>
+      <w:r>
+        <w:rPr>
+          <w:lang w:val="en-US"/>
+        </w:rPr>
+        <w:t xml:space="preserve"> </w:t>
+      </w:r>
+      <w:r>
+        <w:rPr>
+          <w:lang w:val="en-US"/>
+        </w:rPr>
+        <w:t>model}</w:t>
+      </w:r>
+    </w:p>
+    <w:p>
+      <w:pPr>
+        <w:pStyle w:val="ListParagraph"/>
+        <w:numPr>
+          <w:ilvl w:val="0"/>
+          <w:numId w:val="4"/>
+        </w:numPr>
+        <w:rPr>
+          <w:lang w:val="en-US"/>
+        </w:rPr>
+      </w:pPr>
+      <w:proofErr w:type="spellStart"/>
+      <w:r>
+        <w:rPr>
+          <w:lang w:val="en-US"/>
+        </w:rPr>
+        <w:t>vipPriceFlag</w:t>
+      </w:r>
+      <w:proofErr w:type="spellEnd"/>
+    </w:p>
+    <w:p>
+      <w:pPr>
+        <w:pStyle w:val="ListParagraph"/>
+        <w:numPr>
+          <w:ilvl w:val="0"/>
+          <w:numId w:val="4"/>
+        </w:numPr>
+        <w:rPr>
+          <w:lang w:val="en-US"/>
+        </w:rPr>
+      </w:pPr>
+      <w:proofErr w:type="spellStart"/>
+      <w:r>
+        <w:rPr>
+          <w:lang w:val="en-US"/>
+        </w:rPr>
+        <w:t>bulkDiscountFlag</w:t>
+      </w:r>
+      <w:proofErr w:type="spellEnd"/>
+    </w:p>
+    <w:p>
+      <w:pPr>
+        <w:pStyle w:val="ListParagraph"/>
+        <w:numPr>
+          <w:ilvl w:val="0"/>
+          <w:numId w:val="4"/>
+        </w:numPr>
+        <w:rPr>
+          <w:lang w:val="en-US"/>
+        </w:rPr>
+      </w:pPr>
+      <w:proofErr w:type="spellStart"/>
+      <w:r>
+        <w:rPr>
+          <w:lang w:val="en-US"/>
+        </w:rPr>
+        <w:t>moq</w:t>
+      </w:r>
+      <w:proofErr w:type="spellEnd"/>
+    </w:p>
+    <w:p>
+      <w:pPr>
+        <w:pStyle w:val="ListParagraph"/>
+        <w:numPr>
+          <w:ilvl w:val="0"/>
+          <w:numId w:val="4"/>
+        </w:numPr>
+        <w:rPr>
+          <w:lang w:val="en-US"/>
+        </w:rPr>
+      </w:pPr>
+      <w:proofErr w:type="spellStart"/>
+      <w:r>
+        <w:rPr>
+          <w:lang w:val="en-US"/>
+        </w:rPr>
+        <w:t>lowPrice</w:t>
+      </w:r>
+      <w:proofErr w:type="spellEnd"/>
+    </w:p>
+    <w:p>
+      <w:pPr>
+        <w:pStyle w:val="ListParagraph"/>
+        <w:numPr>
+          <w:ilvl w:val="0"/>
+          <w:numId w:val="4"/>
+        </w:numPr>
+        <w:rPr>
+          <w:lang w:val="en-US"/>
+        </w:rPr>
+      </w:pPr>
+      <w:proofErr w:type="spellStart"/>
+      <w:r>
+        <w:rPr>
+          <w:lang w:val="en-US"/>
+        </w:rPr>
+        <w:t>lowPricePretty</w:t>
+      </w:r>
+      <w:proofErr w:type="spellEnd"/>
+    </w:p>
+    <w:p>
+      <w:pPr>
+        <w:pStyle w:val="ListParagraph"/>
+        <w:numPr>
+          <w:ilvl w:val="0"/>
+          <w:numId w:val="4"/>
+        </w:numPr>
+        <w:rPr>
+          <w:lang w:val="en-US"/>
+        </w:rPr>
+      </w:pPr>
+      <w:proofErr w:type="spellStart"/>
+      <w:r>
+        <w:rPr>
+          <w:lang w:val="en-US"/>
+        </w:rPr>
+        <w:t>highPrice</w:t>
+      </w:r>
+      <w:proofErr w:type="spellEnd"/>
+    </w:p>
+    <w:p>
+      <w:pPr>
+        <w:pStyle w:val="ListParagraph"/>
+        <w:numPr>
+          <w:ilvl w:val="0"/>
+          <w:numId w:val="4"/>
+        </w:numPr>
+        <w:rPr>
+          <w:lang w:val="en-US"/>
+        </w:rPr>
+      </w:pPr>
+      <w:proofErr w:type="spellStart"/>
+      <w:r>
+        <w:rPr>
+          <w:lang w:val="en-US"/>
+        </w:rPr>
+        <w:t>highPricePretty</w:t>
+      </w:r>
+      <w:proofErr w:type="spellEnd"/>
+    </w:p>
+    <w:p>
+      <w:pPr>
+        <w:pStyle w:val="ListParagraph"/>
+        <w:numPr>
+          <w:ilvl w:val="0"/>
+          <w:numId w:val="4"/>
+        </w:numPr>
+        <w:rPr>
+          <w:lang w:val="en-US"/>
+        </w:rPr>
+      </w:pPr>
+      <w:proofErr w:type="spellStart"/>
+      <w:r>
+        <w:rPr>
+          <w:lang w:val="en-US"/>
+        </w:rPr>
+        <w:t>highPriceOriginal</w:t>
+      </w:r>
+      <w:proofErr w:type="spellEnd"/>
+    </w:p>
+    <w:p>
+      <w:pPr>
+        <w:pStyle w:val="ListParagraph"/>
+        <w:numPr>
+          <w:ilvl w:val="0"/>
+          <w:numId w:val="4"/>
+        </w:numPr>
+        <w:rPr>
+          <w:lang w:val="en-US"/>
+        </w:rPr>
+      </w:pPr>
+      <w:proofErr w:type="spellStart"/>
+      <w:r>
+        <w:rPr>
+          <w:lang w:val="en-US"/>
+        </w:rPr>
+        <w:t>highPriceOriginalPretty</w:t>
+      </w:r>
+      <w:proofErr w:type="spellEnd"/>
+    </w:p>
+    <w:p>
+      <w:pPr>
+        <w:pStyle w:val="ListParagraph"/>
+        <w:numPr>
+          <w:ilvl w:val="0"/>
+          <w:numId w:val="4"/>
+        </w:numPr>
+        <w:rPr>
+          <w:lang w:val="en-US"/>
+        </w:rPr>
+      </w:pPr>
+      <w:proofErr w:type="spellStart"/>
+      <w:r>
+        <w:rPr>
+          <w:lang w:val="en-US"/>
+        </w:rPr>
+        <w:t>currencySymbol</w:t>
+      </w:r>
+      <w:proofErr w:type="spellEnd"/>
     </w:p>
     <w:sectPr>
       <w:pgSz w:w="12240" w:h="15840"/>
@@ -1298,6 +1790,119 @@
 <file path=word/numbering.xml><?xml version="1.0" encoding="utf-8"?>
 <w:numbering xmlns:wpc="http://schemas.microsoft.com/office/word/2010/wordprocessingCanvas" xmlns:cx="http://schemas.microsoft.com/office/drawing/2014/chartex" xmlns:cx1="http://schemas.microsoft.com/office/drawing/2015/9/8/chartex" xmlns:cx2="http://schemas.microsoft.com/office/drawing/2015/10/21/chartex" xmlns:cx3="http://schemas.microsoft.com/office/drawing/2016/5/9/chartex" xmlns:cx4="http://schemas.microsoft.com/office/drawing/2016/5/10/chartex" xmlns:cx5="http://schemas.microsoft.com/office/drawing/2016/5/11/chartex" xmlns:cx6="http://schemas.microsoft.com/office/drawing/2016/5/12/chartex" xmlns:cx7="http://schemas.microsoft.com/office/drawing/2016/5/13/chartex" xmlns:cx8="http://schemas.microsoft.com/office/drawing/2016/5/14/chartex" xmlns:mc="http://schemas.openxmlformats.org/markup-compatibility/2006" xmlns:aink="http://schemas.microsoft.com/office/drawing/2016/ink" xmlns:am3d="http://schemas.microsoft.com/office/drawing/2017/model3d" xmlns:o="urn:schemas-microsoft-com:office:office" xmlns:oel="http://schemas.microsoft.com/office/2019/extlst" xmlns:r="http://schemas.openxmlformats.org/officeDocument/2006/relationships" xmlns:m="http://schemas.openxmlformats.org/officeDocument/2006/math" xmlns:v="urn:schemas-microsoft-com:vml" xmlns:wp14="http://schemas.microsoft.com/office/word/2010/wordprocessingDrawing" xmlns:wp="http://schemas.openxmlformats.org/drawingml/2006/wordprocessingDrawing" xmlns:w10="urn:schemas-microsoft-com:office:word" xmlns:w="http://schemas.openxmlformats.org/wordprocessingml/2006/main" xmlns:w14="http://schemas.microsoft.com/office/word/2010/wordml" xmlns:w15="http://schemas.microsoft.com/office/word/2012/wordml" xmlns:w16cex="http://schemas.microsoft.com/office/word/2018/wordml/cex" xmlns:w16cid="http://schemas.microsoft.com/office/word/2016/wordml/cid" xmlns:w16="http://schemas.microsoft.com/office/word/2018/wordml" xmlns:w16du="http://schemas.microsoft.com/office/word/2023/wordml/word16du" xmlns:w16sdtdh="http://schemas.microsoft.com/office/word/2020/wordml/sdtdatahash" xmlns:w16se="http://schemas.microsoft.com/office/word/2015/wordml/symex" xmlns:wpg="http://schemas.microsoft.com/office/word/2010/wordprocessingGroup" xmlns:wpi="http://schemas.microsoft.com/office/word/2010/wordprocessingInk" xmlns:wne="http://schemas.microsoft.com/office/word/2006/wordml" xmlns:wps="http://schemas.microsoft.com/office/word/2010/wordprocessingShape" mc:Ignorable="w14 w15 w16se w16cid w16 w16cex w16sdtdh wp14">
   <w:abstractNum w:abstractNumId="0" w15:restartNumberingAfterBreak="0">
+    <w:nsid w:val="26AC5C16"/>
+    <w:multiLevelType w:val="hybridMultilevel"/>
+    <w:tmpl w:val="EB2C7682"/>
+    <w:lvl w:ilvl="0" w:tplc="48090001">
+      <w:start w:val="1"/>
+      <w:numFmt w:val="bullet"/>
+      <w:lvlText w:val=""/>
+      <w:lvlJc w:val="left"/>
+      <w:pPr>
+        <w:ind w:left="720" w:hanging="360"/>
+      </w:pPr>
+      <w:rPr>
+        <w:rFonts w:ascii="Symbol" w:hAnsi="Symbol" w:hint="default"/>
+      </w:rPr>
+    </w:lvl>
+    <w:lvl w:ilvl="1" w:tplc="48090003" w:tentative="1">
+      <w:start w:val="1"/>
+      <w:numFmt w:val="bullet"/>
+      <w:lvlText w:val="o"/>
+      <w:lvlJc w:val="left"/>
+      <w:pPr>
+        <w:ind w:left="1440" w:hanging="360"/>
+      </w:pPr>
+      <w:rPr>
+        <w:rFonts w:ascii="Courier New" w:hAnsi="Courier New" w:cs="Courier New" w:hint="default"/>
+      </w:rPr>
+    </w:lvl>
+    <w:lvl w:ilvl="2" w:tplc="48090005" w:tentative="1">
+      <w:start w:val="1"/>
+      <w:numFmt w:val="bullet"/>
+      <w:lvlText w:val=""/>
+      <w:lvlJc w:val="left"/>
+      <w:pPr>
+        <w:ind w:left="2160" w:hanging="360"/>
+      </w:pPr>
+      <w:rPr>
+        <w:rFonts w:ascii="Wingdings" w:hAnsi="Wingdings" w:hint="default"/>
+      </w:rPr>
+    </w:lvl>
+    <w:lvl w:ilvl="3" w:tplc="48090001" w:tentative="1">
+      <w:start w:val="1"/>
+      <w:numFmt w:val="bullet"/>
+      <w:lvlText w:val=""/>
+      <w:lvlJc w:val="left"/>
+      <w:pPr>
+        <w:ind w:left="2880" w:hanging="360"/>
+      </w:pPr>
+      <w:rPr>
+        <w:rFonts w:ascii="Symbol" w:hAnsi="Symbol" w:hint="default"/>
+      </w:rPr>
+    </w:lvl>
+    <w:lvl w:ilvl="4" w:tplc="48090003" w:tentative="1">
+      <w:start w:val="1"/>
+      <w:numFmt w:val="bullet"/>
+      <w:lvlText w:val="o"/>
+      <w:lvlJc w:val="left"/>
+      <w:pPr>
+        <w:ind w:left="3600" w:hanging="360"/>
+      </w:pPr>
+      <w:rPr>
+        <w:rFonts w:ascii="Courier New" w:hAnsi="Courier New" w:cs="Courier New" w:hint="default"/>
+      </w:rPr>
+    </w:lvl>
+    <w:lvl w:ilvl="5" w:tplc="48090005" w:tentative="1">
+      <w:start w:val="1"/>
+      <w:numFmt w:val="bullet"/>
+      <w:lvlText w:val=""/>
+      <w:lvlJc w:val="left"/>
+      <w:pPr>
+        <w:ind w:left="4320" w:hanging="360"/>
+      </w:pPr>
+      <w:rPr>
+        <w:rFonts w:ascii="Wingdings" w:hAnsi="Wingdings" w:hint="default"/>
+      </w:rPr>
+    </w:lvl>
+    <w:lvl w:ilvl="6" w:tplc="48090001" w:tentative="1">
+      <w:start w:val="1"/>
+      <w:numFmt w:val="bullet"/>
+      <w:lvlText w:val=""/>
+      <w:lvlJc w:val="left"/>
+      <w:pPr>
+        <w:ind w:left="5040" w:hanging="360"/>
+      </w:pPr>
+      <w:rPr>
+        <w:rFonts w:ascii="Symbol" w:hAnsi="Symbol" w:hint="default"/>
+      </w:rPr>
+    </w:lvl>
+    <w:lvl w:ilvl="7" w:tplc="48090003" w:tentative="1">
+      <w:start w:val="1"/>
+      <w:numFmt w:val="bullet"/>
+      <w:lvlText w:val="o"/>
+      <w:lvlJc w:val="left"/>
+      <w:pPr>
+        <w:ind w:left="5760" w:hanging="360"/>
+      </w:pPr>
+      <w:rPr>
+        <w:rFonts w:ascii="Courier New" w:hAnsi="Courier New" w:cs="Courier New" w:hint="default"/>
+      </w:rPr>
+    </w:lvl>
+    <w:lvl w:ilvl="8" w:tplc="48090005" w:tentative="1">
+      <w:start w:val="1"/>
+      <w:numFmt w:val="bullet"/>
+      <w:lvlText w:val=""/>
+      <w:lvlJc w:val="left"/>
+      <w:pPr>
+        <w:ind w:left="6480" w:hanging="360"/>
+      </w:pPr>
+      <w:rPr>
+        <w:rFonts w:ascii="Wingdings" w:hAnsi="Wingdings" w:hint="default"/>
+      </w:rPr>
+    </w:lvl>
+  </w:abstractNum>
+  <w:abstractNum w:abstractNumId="1" w15:restartNumberingAfterBreak="0">
     <w:nsid w:val="318C16D9"/>
     <w:multiLevelType w:val="hybridMultilevel"/>
     <w:tmpl w:val="C6DA1BFA"/>
@@ -1409,7 +2014,7 @@
       </w:rPr>
     </w:lvl>
   </w:abstractNum>
-  <w:abstractNum w:abstractNumId="1" w15:restartNumberingAfterBreak="0">
+  <w:abstractNum w:abstractNumId="2" w15:restartNumberingAfterBreak="0">
     <w:nsid w:val="3D5B13CB"/>
     <w:multiLevelType w:val="hybridMultilevel"/>
     <w:tmpl w:val="87AC3120"/>
@@ -1522,11 +2127,130 @@
       </w:rPr>
     </w:lvl>
   </w:abstractNum>
+  <w:abstractNum w:abstractNumId="3" w15:restartNumberingAfterBreak="0">
+    <w:nsid w:val="79C97540"/>
+    <w:multiLevelType w:val="hybridMultilevel"/>
+    <w:tmpl w:val="0FAC781A"/>
+    <w:lvl w:ilvl="0" w:tplc="48090001">
+      <w:start w:val="1"/>
+      <w:numFmt w:val="bullet"/>
+      <w:lvlText w:val=""/>
+      <w:lvlJc w:val="left"/>
+      <w:pPr>
+        <w:ind w:left="720" w:hanging="360"/>
+      </w:pPr>
+      <w:rPr>
+        <w:rFonts w:ascii="Symbol" w:hAnsi="Symbol" w:hint="default"/>
+      </w:rPr>
+    </w:lvl>
+    <w:lvl w:ilvl="1" w:tplc="48090003" w:tentative="1">
+      <w:start w:val="1"/>
+      <w:numFmt w:val="bullet"/>
+      <w:lvlText w:val="o"/>
+      <w:lvlJc w:val="left"/>
+      <w:pPr>
+        <w:ind w:left="1440" w:hanging="360"/>
+      </w:pPr>
+      <w:rPr>
+        <w:rFonts w:ascii="Courier New" w:hAnsi="Courier New" w:cs="Courier New" w:hint="default"/>
+      </w:rPr>
+    </w:lvl>
+    <w:lvl w:ilvl="2" w:tplc="48090005" w:tentative="1">
+      <w:start w:val="1"/>
+      <w:numFmt w:val="bullet"/>
+      <w:lvlText w:val=""/>
+      <w:lvlJc w:val="left"/>
+      <w:pPr>
+        <w:ind w:left="2160" w:hanging="360"/>
+      </w:pPr>
+      <w:rPr>
+        <w:rFonts w:ascii="Wingdings" w:hAnsi="Wingdings" w:hint="default"/>
+      </w:rPr>
+    </w:lvl>
+    <w:lvl w:ilvl="3" w:tplc="48090001" w:tentative="1">
+      <w:start w:val="1"/>
+      <w:numFmt w:val="bullet"/>
+      <w:lvlText w:val=""/>
+      <w:lvlJc w:val="left"/>
+      <w:pPr>
+        <w:ind w:left="2880" w:hanging="360"/>
+      </w:pPr>
+      <w:rPr>
+        <w:rFonts w:ascii="Symbol" w:hAnsi="Symbol" w:hint="default"/>
+      </w:rPr>
+    </w:lvl>
+    <w:lvl w:ilvl="4" w:tplc="48090003" w:tentative="1">
+      <w:start w:val="1"/>
+      <w:numFmt w:val="bullet"/>
+      <w:lvlText w:val="o"/>
+      <w:lvlJc w:val="left"/>
+      <w:pPr>
+        <w:ind w:left="3600" w:hanging="360"/>
+      </w:pPr>
+      <w:rPr>
+        <w:rFonts w:ascii="Courier New" w:hAnsi="Courier New" w:cs="Courier New" w:hint="default"/>
+      </w:rPr>
+    </w:lvl>
+    <w:lvl w:ilvl="5" w:tplc="48090005" w:tentative="1">
+      <w:start w:val="1"/>
+      <w:numFmt w:val="bullet"/>
+      <w:lvlText w:val=""/>
+      <w:lvlJc w:val="left"/>
+      <w:pPr>
+        <w:ind w:left="4320" w:hanging="360"/>
+      </w:pPr>
+      <w:rPr>
+        <w:rFonts w:ascii="Wingdings" w:hAnsi="Wingdings" w:hint="default"/>
+      </w:rPr>
+    </w:lvl>
+    <w:lvl w:ilvl="6" w:tplc="48090001" w:tentative="1">
+      <w:start w:val="1"/>
+      <w:numFmt w:val="bullet"/>
+      <w:lvlText w:val=""/>
+      <w:lvlJc w:val="left"/>
+      <w:pPr>
+        <w:ind w:left="5040" w:hanging="360"/>
+      </w:pPr>
+      <w:rPr>
+        <w:rFonts w:ascii="Symbol" w:hAnsi="Symbol" w:hint="default"/>
+      </w:rPr>
+    </w:lvl>
+    <w:lvl w:ilvl="7" w:tplc="48090003" w:tentative="1">
+      <w:start w:val="1"/>
+      <w:numFmt w:val="bullet"/>
+      <w:lvlText w:val="o"/>
+      <w:lvlJc w:val="left"/>
+      <w:pPr>
+        <w:ind w:left="5760" w:hanging="360"/>
+      </w:pPr>
+      <w:rPr>
+        <w:rFonts w:ascii="Courier New" w:hAnsi="Courier New" w:cs="Courier New" w:hint="default"/>
+      </w:rPr>
+    </w:lvl>
+    <w:lvl w:ilvl="8" w:tplc="48090005" w:tentative="1">
+      <w:start w:val="1"/>
+      <w:numFmt w:val="bullet"/>
+      <w:lvlText w:val=""/>
+      <w:lvlJc w:val="left"/>
+      <w:pPr>
+        <w:ind w:left="6480" w:hanging="360"/>
+      </w:pPr>
+      <w:rPr>
+        <w:rFonts w:ascii="Wingdings" w:hAnsi="Wingdings" w:hint="default"/>
+      </w:rPr>
+    </w:lvl>
+  </w:abstractNum>
   <w:num w:numId="1" w16cid:durableId="1578127423">
+    <w:abstractNumId w:val="2"/>
+  </w:num>
+  <w:num w:numId="2" w16cid:durableId="891815727">
     <w:abstractNumId w:val="1"/>
   </w:num>
-  <w:num w:numId="2" w16cid:durableId="891815727">
+  <w:num w:numId="3" w16cid:durableId="1401174644">
     <w:abstractNumId w:val="0"/>
+  </w:num>
+  <w:num w:numId="4" w16cid:durableId="1485051951">
+    <w:abstractNumId w:val="3"/>
   </w:num>
 </w:numbering>
 </file>

</xml_diff>